<commit_message>
working on ryan supplement (stash test)
i'm trying the stash feature

working on manuscript changes in the editTobit branch. I wanted to commit and merge my code-related changes

but I wasn't ready to commit my manuscript changes, especially not in that branch. So i wanted to stash the changes, commit the coding changes, merge the editTobit branch with the master, then pick up the changes I'd been making and just work on those in the master branch.
</commit_message>
<xml_diff>
--- a/ancientIce_ryanMethods_supplement.docx
+++ b/ancientIce_ryanMethods_supplement.docx
@@ -9,11 +9,27 @@
           <w:b/>
         </w:rPr>
       </w:pPr>
+      <w:bookmarkStart w:id="0" w:name="_GoBack"/>
+      <w:bookmarkEnd w:id="0"/>
       <w:r>
         <w:rPr>
           <w:b/>
         </w:rPr>
-        <w:t>Breakpoints</w:t>
+        <w:t>Supplement: Detailed explanation of breakpoint analysis</w:t>
+      </w:r>
+    </w:p>
+    <w:p>
+      <w:pPr>
+        <w:spacing w:line="480" w:lineRule="auto"/>
+        <w:rPr>
+          <w:i/>
+        </w:rPr>
+      </w:pPr>
+      <w:r>
+        <w:rPr>
+          <w:i/>
+        </w:rPr>
+        <w:t>Continuous Segmented Regression</w:t>
       </w:r>
     </w:p>
     <w:p>
@@ -22,18 +38,88 @@
         <w:ind w:firstLine="720"/>
       </w:pPr>
       <w:r>
-        <w:t xml:space="preserve">We used continuous segmented regression models to calculate the location of a change in the slope of ice dates for Tornio and </w:t>
-      </w:r>
-      <w:proofErr w:type="spellStart"/>
-      <w:r>
-        <w:t>Suwa</w:t>
-      </w:r>
-      <w:proofErr w:type="spellEnd"/>
-      <w:r>
-        <w:t>. In general, a continuous segmented regression</w:t>
+        <w:t>We used seg</w:t>
+      </w:r>
+      <w:r>
+        <w:t>mented regression</w:t>
+      </w:r>
+      <w:r>
+        <w:t xml:space="preserve"> to test for abrupt changes</w:t>
+      </w:r>
+      <w:r>
+        <w:t xml:space="preserve"> in the trend</w:t>
+      </w:r>
+      <w:r>
+        <w:t xml:space="preserve"> </w:t>
+      </w:r>
+      <w:r>
+        <w:t>of ice dates</w:t>
+      </w:r>
+      <w:r>
+        <w:t xml:space="preserve"> </w:t>
+      </w:r>
+      <w:r>
+        <w:t xml:space="preserve">in </w:t>
+      </w:r>
+      <w:r>
+        <w:t xml:space="preserve">Lake Suwa and </w:t>
+      </w:r>
+      <w:r>
+        <w:t>the river</w:t>
+      </w:r>
+      <w:r>
+        <w:t xml:space="preserve"> Tornio.</w:t>
+      </w:r>
+      <w:r>
+        <w:t xml:space="preserve"> </w:t>
+      </w:r>
+      <w:r>
+        <w:t xml:space="preserve"> Specifically, we wanted to </w:t>
+      </w:r>
+      <w:r>
+        <w:t>test if such a breakpoint was present in the temporal trend of these time series, and estimate when</w:t>
+      </w:r>
+      <w:r>
+        <w:t xml:space="preserve"> </w:t>
+      </w:r>
+      <w:r>
+        <w:t>such a shift may have occurred</w:t>
+      </w:r>
+      <w:r>
+        <w:t xml:space="preserve">. To estimate the timing and magnitude of a change in the slope of ice dates for Tornio and </w:t>
+      </w:r>
+      <w:r>
+        <w:t xml:space="preserve">Lake </w:t>
+      </w:r>
+      <w:r>
+        <w:t>Suwa, w</w:t>
+      </w:r>
+      <w:r>
+        <w:t>e used continuous segmented regression</w:t>
       </w:r>
       <w:r>
         <w:t xml:space="preserve"> (CSR)</w:t>
+      </w:r>
+      <w:r>
+        <w:t xml:space="preserve"> models.</w:t>
+      </w:r>
+      <w:r>
+        <w:t xml:space="preserve"> </w:t>
+      </w:r>
+      <w:r>
+        <w:t>In CSR, trend lines on either side of the estimated breakpoint intersect (hence making them “continuous”)</w:t>
+      </w:r>
+      <w:r>
+        <w:t>, but are allowed to have different slopes.</w:t>
+      </w:r>
+      <w:r>
+        <w:t xml:space="preserve"> </w:t>
+      </w:r>
+      <w:r>
+        <w:t xml:space="preserve">In general, a </w:t>
+      </w:r>
+      <w:r>
+        <w:t>CSR</w:t>
       </w:r>
       <w:r>
         <w:t xml:space="preserve"> takes the form</w:t>
@@ -51,7 +137,7 @@
         <w:rPr>
           <w:position w:val="-10"/>
         </w:rPr>
-        <w:object w:dxaOrig="7800" w:dyaOrig="360" w14:anchorId="42DCC5A8">
+        <w:pict w14:anchorId="42DCC5A8">
           <v:shapetype id="_x0000_t75" coordsize="21600,21600" o:spt="75" o:preferrelative="t" path="m@4@5l@4@11@9@11@9@5xe" filled="f" stroked="f">
             <v:stroke joinstyle="miter"/>
             <v:formulas>
@@ -71,14 +157,17 @@
             <v:path o:extrusionok="f" gradientshapeok="t" o:connecttype="rect"/>
             <o:lock v:ext="edit" aspectratio="t"/>
           </v:shapetype>
-          <v:shape id="_x0000_i1063" type="#_x0000_t75" style="width:390pt;height:18pt" o:ole="">
-            <v:imagedata r:id="rId5" o:title=""/>
+          <v:shape id="_x0000_i1025" type="#_x0000_t75" style="width:390pt;height:18pt">
+            <v:imagedata r:id="rId7" o:title=""/>
           </v:shape>
-          <o:OLEObject Type="Embed" ProgID="Equation.DSMT4" ShapeID="_x0000_i1063" DrawAspect="Content" ObjectID="_1354002709" r:id="rId6"/>
-        </w:object>
+        </w:pict>
       </w:r>
       <w:r>
         <w:t xml:space="preserve"> </w:t>
+      </w:r>
+      <w:r>
+        <w:tab/>
+        <w:t>[1]</w:t>
       </w:r>
     </w:p>
     <w:p>
@@ -88,41 +177,33 @@
           <w:lang w:eastAsia="ja-JP"/>
         </w:rPr>
       </w:pPr>
-      <w:proofErr w:type="gramStart"/>
       <w:r>
         <w:t>where</w:t>
       </w:r>
-      <w:proofErr w:type="gramEnd"/>
+      <w:r>
+        <w:t xml:space="preserve"> y</w:t>
+      </w:r>
+      <w:r>
+        <w:rPr>
+          <w:vertAlign w:val="subscript"/>
+        </w:rPr>
+        <w:t>i</w:t>
+      </w:r>
+      <w:r>
+        <w:t xml:space="preserve"> are observations of ice date,</w:t>
+      </w:r>
       <w:r>
         <w:t xml:space="preserve"> </w:t>
       </w:r>
-      <w:proofErr w:type="spellStart"/>
-      <w:r>
-        <w:t>y</w:t>
-      </w:r>
-      <w:r>
-        <w:rPr>
-          <w:vertAlign w:val="subscript"/>
-        </w:rPr>
-        <w:t>i</w:t>
-      </w:r>
-      <w:proofErr w:type="spellEnd"/>
-      <w:r>
-        <w:t xml:space="preserve"> are observations of ice date,</w:t>
-      </w:r>
-      <w:r>
-        <w:t xml:space="preserve"> </w:t>
-      </w:r>
       <w:r>
         <w:rPr>
           <w:position w:val="-10"/>
         </w:rPr>
-        <w:object w:dxaOrig="260" w:dyaOrig="360" w14:anchorId="615D5769">
-          <v:shape id="_x0000_i1055" type="#_x0000_t75" style="width:13pt;height:18pt" o:ole="">
-            <v:imagedata r:id="rId7" o:title=""/>
+        <w:pict w14:anchorId="615D5769">
+          <v:shape id="_x0000_i1026" type="#_x0000_t75" style="width:13pt;height:18pt">
+            <v:imagedata r:id="rId8" o:title=""/>
           </v:shape>
-          <o:OLEObject Type="Embed" ProgID="Equation.DSMT4" ShapeID="_x0000_i1055" DrawAspect="Content" ObjectID="_1354002710" r:id="rId8"/>
-        </w:object>
+        </w:pict>
       </w:r>
       <w:r>
         <w:t xml:space="preserve"> is a latent variable representing potentially unobserved ice dates (</w:t>
@@ -131,19 +212,14 @@
         <w:rPr>
           <w:position w:val="-10"/>
         </w:rPr>
-        <w:object w:dxaOrig="260" w:dyaOrig="360" w14:anchorId="3B6D4317">
-          <v:shape id="_x0000_i1056" type="#_x0000_t75" style="width:13pt;height:18pt" o:ole="">
+        <w:pict w14:anchorId="3B6D4317">
+          <v:shape id="_x0000_i1027" type="#_x0000_t75" style="width:13pt;height:18pt">
             <v:imagedata r:id="rId9" o:title=""/>
           </v:shape>
-          <o:OLEObject Type="Embed" ProgID="Equation.DSMT4" ShapeID="_x0000_i1056" DrawAspect="Content" ObjectID="_1354002711" r:id="rId10"/>
-        </w:object>
-      </w:r>
-      <w:r>
-        <w:t xml:space="preserve"> and </w:t>
-      </w:r>
-      <w:proofErr w:type="spellStart"/>
-      <w:r>
-        <w:t>y</w:t>
+        </w:pict>
+      </w:r>
+      <w:r>
+        <w:t xml:space="preserve"> and y</w:t>
       </w:r>
       <w:r>
         <w:rPr>
@@ -151,20 +227,11 @@
         </w:rPr>
         <w:t>i</w:t>
       </w:r>
-      <w:proofErr w:type="spellEnd"/>
       <w:r>
         <w:t xml:space="preserve"> only differ</w:t>
       </w:r>
       <w:r>
-        <w:t xml:space="preserve"> in </w:t>
-      </w:r>
-      <w:proofErr w:type="spellStart"/>
-      <w:r>
-        <w:t>Tobit</w:t>
-      </w:r>
-      <w:proofErr w:type="spellEnd"/>
-      <w:r>
-        <w:t xml:space="preserve"> model, described below)</w:t>
+        <w:t xml:space="preserve"> in Tobit model, described below)</w:t>
       </w:r>
       <w:r>
         <w:t>, x</w:t>
@@ -217,14 +284,7 @@
         <w:rPr>
           <w:lang w:eastAsia="ja-JP"/>
         </w:rPr>
-        <w:t xml:space="preserve"> is the temporal trend in ice date (change in ice date per change in year), the </w:t>
-      </w:r>
-      <w:proofErr w:type="spellStart"/>
-      <w:r>
-        <w:rPr>
-          <w:lang w:eastAsia="ja-JP"/>
-        </w:rPr>
-        <w:t>a</w:t>
+        <w:t xml:space="preserve"> is the temporal trend in ice date (change in ice date per change in year), the a</w:t>
       </w:r>
       <w:r>
         <w:rPr>
@@ -233,7 +293,6 @@
         </w:rPr>
         <w:t>k</w:t>
       </w:r>
-      <w:proofErr w:type="spellEnd"/>
       <w:r>
         <w:rPr>
           <w:lang w:eastAsia="ja-JP"/>
@@ -308,6 +367,31 @@
           <w:lang w:eastAsia="ja-JP"/>
         </w:rPr>
         <w:t xml:space="preserve"> parameters indicate the effect of years elapsed since the breakpoint once the breakpoint has passed on ice date.</w:t>
+      </w:r>
+    </w:p>
+    <w:p>
+      <w:pPr>
+        <w:spacing w:line="480" w:lineRule="auto"/>
+        <w:rPr>
+          <w:i/>
+          <w:lang w:eastAsia="ja-JP"/>
+        </w:rPr>
+      </w:pPr>
+    </w:p>
+    <w:p>
+      <w:pPr>
+        <w:spacing w:line="480" w:lineRule="auto"/>
+        <w:rPr>
+          <w:i/>
+          <w:lang w:eastAsia="ja-JP"/>
+        </w:rPr>
+      </w:pPr>
+      <w:r>
+        <w:rPr>
+          <w:i/>
+          <w:lang w:eastAsia="ja-JP"/>
+        </w:rPr>
+        <w:t>Fitting CSR in Tornio (OLS)</w:t>
       </w:r>
     </w:p>
     <w:p>
@@ -328,7 +412,19 @@
         <w:rPr>
           <w:lang w:eastAsia="ja-JP"/>
         </w:rPr>
-        <w:t>1, 2, … 321. Ice breakup dates for the River Torn ranged from day 117 to day 160, and the ice melted each year of the time series.</w:t>
+        <w:t>1, 2, … 321. Ice breakup dates for Torn</w:t>
+      </w:r>
+      <w:r>
+        <w:rPr>
+          <w:lang w:eastAsia="ja-JP"/>
+        </w:rPr>
+        <w:t>io</w:t>
+      </w:r>
+      <w:r>
+        <w:rPr>
+          <w:lang w:eastAsia="ja-JP"/>
+        </w:rPr>
+        <w:t xml:space="preserve"> ranged from day 117 to day 160, and the ice melted each year of the time series.</w:t>
       </w:r>
       <w:r>
         <w:rPr>
@@ -340,21 +436,24 @@
         <w:rPr>
           <w:lang w:eastAsia="ja-JP"/>
         </w:rPr>
-        <w:t xml:space="preserve">For Tornio, we fit CSR parameters using ordinary least squares using the </w:t>
-      </w:r>
-      <w:proofErr w:type="gramStart"/>
-      <w:r>
-        <w:rPr>
-          <w:lang w:eastAsia="ja-JP"/>
-        </w:rPr>
-        <w:t>lm(</w:t>
-      </w:r>
-      <w:proofErr w:type="gramEnd"/>
-      <w:r>
-        <w:rPr>
-          <w:lang w:eastAsia="ja-JP"/>
-        </w:rPr>
-        <w:t>) function in the statistical programming language R.</w:t>
+        <w:t>For Tornio, we fit CSR parameters using ordinary least squares using the lm() function in the statistical programming language R.</w:t>
+      </w:r>
+    </w:p>
+    <w:p>
+      <w:pPr>
+        <w:spacing w:line="480" w:lineRule="auto"/>
+        <w:rPr>
+          <w:i/>
+          <w:lang w:eastAsia="ja-JP"/>
+        </w:rPr>
+      </w:pPr>
+      <w:r>
+        <w:rPr>
+          <w:i/>
+          <w:lang w:eastAsia="ja-JP"/>
+        </w:rPr>
+        <w:lastRenderedPageBreak/>
+        <w:t>Fitting CSR in Lake Suwa (Tobit)</w:t>
       </w:r>
     </w:p>
     <w:p>
@@ -369,35 +468,19 @@
         <w:rPr>
           <w:lang w:eastAsia="ja-JP"/>
         </w:rPr>
-        <w:t xml:space="preserve">The </w:t>
-      </w:r>
-      <w:proofErr w:type="spellStart"/>
-      <w:r>
-        <w:rPr>
-          <w:lang w:eastAsia="ja-JP"/>
-        </w:rPr>
-        <w:t>Suwa</w:t>
-      </w:r>
-      <w:proofErr w:type="spellEnd"/>
-      <w:r>
-        <w:rPr>
-          <w:lang w:eastAsia="ja-JP"/>
-        </w:rPr>
-        <w:t xml:space="preserve"> time series began in 1443 and ended in 2004 (x = 1, 2, … 562), and ice observations were made for 427 of the 562 years (See Fig X in Main Text). The day that Lake </w:t>
-      </w:r>
-      <w:proofErr w:type="spellStart"/>
-      <w:r>
-        <w:rPr>
-          <w:lang w:eastAsia="ja-JP"/>
-        </w:rPr>
-        <w:t>Suwa</w:t>
-      </w:r>
-      <w:proofErr w:type="spellEnd"/>
-      <w:r>
-        <w:rPr>
-          <w:lang w:eastAsia="ja-JP"/>
-        </w:rPr>
-        <w:t xml:space="preserve"> froze ranged from</w:t>
+        <w:t>The</w:t>
+      </w:r>
+      <w:r>
+        <w:rPr>
+          <w:lang w:eastAsia="ja-JP"/>
+        </w:rPr>
+        <w:t xml:space="preserve"> Lake</w:t>
+      </w:r>
+      <w:r>
+        <w:rPr>
+          <w:lang w:eastAsia="ja-JP"/>
+        </w:rPr>
+        <w:t xml:space="preserve"> Suwa time series began in 1443 and ended in 2004 (x = 1, 2, … 562), and ice observations were made for 427 of the 562 years (See Fig X in Main Text). The day that Lake Suwa froze ranged from</w:t>
       </w:r>
       <w:r>
         <w:rPr>
@@ -422,7 +505,55 @@
         <w:rPr>
           <w:lang w:eastAsia="ja-JP"/>
         </w:rPr>
-        <w:t xml:space="preserve"> of the designated “year”); however, there were 37 years when the lake did not freeze. </w:t>
+        <w:t xml:space="preserve"> of the designated “year”); however, there were 37 years when the lake did not freeze.</w:t>
+      </w:r>
+      <w:r>
+        <w:rPr>
+          <w:lang w:eastAsia="ja-JP"/>
+        </w:rPr>
+        <w:t xml:space="preserve"> Treating no-freeze years as missing data or as a constant date would result in biased results if we employed the regress</w:t>
+      </w:r>
+      <w:r>
+        <w:rPr>
+          <w:lang w:eastAsia="ja-JP"/>
+        </w:rPr>
+        <w:t>ion techniques used for Tornio. Thus, c</w:t>
+      </w:r>
+      <w:r>
+        <w:rPr>
+          <w:lang w:eastAsia="ja-JP"/>
+        </w:rPr>
+        <w:t xml:space="preserve">alculating trends and breakpoints </w:t>
+      </w:r>
+      <w:r>
+        <w:rPr>
+          <w:lang w:eastAsia="ja-JP"/>
+        </w:rPr>
+        <w:t>for Lake Suwa ice dates required</w:t>
+      </w:r>
+      <w:r>
+        <w:rPr>
+          <w:lang w:eastAsia="ja-JP"/>
+        </w:rPr>
+        <w:t xml:space="preserve"> statistical </w:t>
+      </w:r>
+      <w:r>
+        <w:rPr>
+          <w:lang w:eastAsia="ja-JP"/>
+        </w:rPr>
+        <w:t>approach distinct from that used in Tornio</w:t>
+      </w:r>
+      <w:r>
+        <w:rPr>
+          <w:lang w:eastAsia="ja-JP"/>
+        </w:rPr>
+        <w:t>.</w:t>
+      </w:r>
+      <w:r>
+        <w:rPr>
+          <w:lang w:eastAsia="ja-JP"/>
+        </w:rPr>
+        <w:t xml:space="preserve"> </w:t>
       </w:r>
       <w:r>
         <w:rPr>
@@ -518,28 +649,7 @@
         <w:rPr>
           <w:lang w:eastAsia="ja-JP"/>
         </w:rPr>
-        <w:t xml:space="preserve"> </w:t>
-      </w:r>
-      <w:r>
-        <w:rPr>
-          <w:lang w:eastAsia="ja-JP"/>
-        </w:rPr>
-        <w:lastRenderedPageBreak/>
-        <w:t xml:space="preserve">consider Lake </w:t>
-      </w:r>
-      <w:proofErr w:type="spellStart"/>
-      <w:r>
-        <w:rPr>
-          <w:lang w:eastAsia="ja-JP"/>
-        </w:rPr>
-        <w:t>Suwa</w:t>
-      </w:r>
-      <w:proofErr w:type="spellEnd"/>
-      <w:r>
-        <w:rPr>
-          <w:lang w:eastAsia="ja-JP"/>
-        </w:rPr>
-        <w:t xml:space="preserve"> as an instrument with output of ice </w:t>
+        <w:t xml:space="preserve"> consider Lake Suwa as an instrument with output of ice </w:t>
       </w:r>
       <w:r>
         <w:rPr>
@@ -569,14 +679,7 @@
         <w:rPr>
           <w:lang w:eastAsia="ja-JP"/>
         </w:rPr>
-        <w:t xml:space="preserve"> the observed </w:t>
-      </w:r>
-      <w:proofErr w:type="spellStart"/>
-      <w:r>
-        <w:rPr>
-          <w:lang w:eastAsia="ja-JP"/>
-        </w:rPr>
-        <w:t>y</w:t>
+        <w:t xml:space="preserve"> the observed y</w:t>
       </w:r>
       <w:r>
         <w:rPr>
@@ -585,32 +688,209 @@
         </w:rPr>
         <w:t>i</w:t>
       </w:r>
-      <w:proofErr w:type="spellEnd"/>
-      <w:r>
-        <w:rPr>
-          <w:lang w:eastAsia="ja-JP"/>
-        </w:rPr>
-        <w:t xml:space="preserve"> are related L and the latent variable </w:t>
+      <w:r>
+        <w:rPr>
+          <w:lang w:eastAsia="ja-JP"/>
+        </w:rPr>
+        <w:t xml:space="preserve"> are related</w:t>
+      </w:r>
+      <w:r>
+        <w:rPr>
+          <w:lang w:eastAsia="ja-JP"/>
+        </w:rPr>
+        <w:t xml:space="preserve"> to</w:t>
+      </w:r>
+      <w:r>
+        <w:rPr>
+          <w:lang w:eastAsia="ja-JP"/>
+        </w:rPr>
+        <w:t xml:space="preserve"> L and the latent variable </w:t>
       </w:r>
       <w:r>
         <w:rPr>
           <w:position w:val="-10"/>
         </w:rPr>
-        <w:object w:dxaOrig="260" w:dyaOrig="360" w14:anchorId="740E8D3C">
-          <v:shape id="_x0000_i1057" type="#_x0000_t75" style="width:13pt;height:18pt" o:ole="">
+        <w:pict w14:anchorId="740E8D3C">
+          <v:shape id="_x0000_i1028" type="#_x0000_t75" style="width:13pt;height:18pt">
+            <v:imagedata r:id="rId10" o:title=""/>
+          </v:shape>
+        </w:pict>
+      </w:r>
+      <w:r>
+        <w:t>in the following manner</w:t>
+      </w:r>
+      <w:r>
+        <w:rPr>
+          <w:lang w:eastAsia="ja-JP"/>
+        </w:rPr>
+        <w:t>:</w:t>
+      </w:r>
+    </w:p>
+    <w:p>
+      <w:pPr>
+        <w:pStyle w:val="MTDisplayEquation"/>
+        <w:rPr>
+          <w:lang w:eastAsia="ja-JP"/>
+        </w:rPr>
+      </w:pPr>
+      <w:r>
+        <w:rPr>
+          <w:lang w:eastAsia="ja-JP"/>
+        </w:rPr>
+        <w:tab/>
+      </w:r>
+      <w:r>
+        <w:rPr>
+          <w:position w:val="-42"/>
+          <w:lang w:eastAsia="ja-JP"/>
+        </w:rPr>
+        <w:pict w14:anchorId="2320C2D5">
+          <v:shape id="_x0000_i1029" type="#_x0000_t75" style="width:126pt;height:48pt">
             <v:imagedata r:id="rId11" o:title=""/>
           </v:shape>
-          <o:OLEObject Type="Embed" ProgID="Equation.DSMT4" ShapeID="_x0000_i1057" DrawAspect="Content" ObjectID="_1354002712" r:id="rId12"/>
-        </w:object>
-      </w:r>
-      <w:r>
-        <w:t>in the following manner</w:t>
-      </w:r>
-      <w:r>
-        <w:rPr>
-          <w:lang w:eastAsia="ja-JP"/>
-        </w:rPr>
-        <w:t>:</w:t>
+        </w:pict>
+      </w:r>
+      <w:r>
+        <w:rPr>
+          <w:lang w:eastAsia="ja-JP"/>
+        </w:rPr>
+        <w:t xml:space="preserve"> </w:t>
+      </w:r>
+      <w:r>
+        <w:rPr>
+          <w:lang w:eastAsia="ja-JP"/>
+        </w:rPr>
+        <w:tab/>
+        <w:t>[2]</w:t>
+      </w:r>
+    </w:p>
+    <w:p>
+      <w:pPr>
+        <w:spacing w:line="480" w:lineRule="auto"/>
+        <w:rPr>
+          <w:lang w:eastAsia="ja-JP"/>
+        </w:rPr>
+      </w:pPr>
+      <w:r>
+        <w:rPr>
+          <w:lang w:eastAsia="ja-JP"/>
+        </w:rPr>
+        <w:t>To address this censoring</w:t>
+      </w:r>
+      <w:r>
+        <w:rPr>
+          <w:lang w:eastAsia="ja-JP"/>
+        </w:rPr>
+        <w:t xml:space="preserve"> of Lake Suwa ice dates</w:t>
+      </w:r>
+      <w:r>
+        <w:rPr>
+          <w:lang w:eastAsia="ja-JP"/>
+        </w:rPr>
+        <w:t xml:space="preserve"> while fitting the parameters in Eq. 1, we used a Tobit regression model. For a Tobit regression model </w:t>
+      </w:r>
+      <w:r>
+        <w:rPr>
+          <w:lang w:eastAsia="ja-JP"/>
+        </w:rPr>
+        <w:t>with</w:t>
+      </w:r>
+      <w:r>
+        <w:rPr>
+          <w:lang w:eastAsia="ja-JP"/>
+        </w:rPr>
+        <w:t xml:space="preserve"> an upper limit</w:t>
+      </w:r>
+      <w:r>
+        <w:rPr>
+          <w:lang w:eastAsia="ja-JP"/>
+        </w:rPr>
+        <w:t xml:space="preserve"> (right censoring) of the response variable</w:t>
+      </w:r>
+      <w:r>
+        <w:rPr>
+          <w:lang w:eastAsia="ja-JP"/>
+        </w:rPr>
+        <w:t>, the</w:t>
+      </w:r>
+      <w:r>
+        <w:rPr>
+          <w:lang w:eastAsia="ja-JP"/>
+        </w:rPr>
+        <w:t xml:space="preserve"> log</w:t>
+      </w:r>
+      <w:r>
+        <w:rPr>
+          <w:lang w:eastAsia="ja-JP"/>
+        </w:rPr>
+        <w:t xml:space="preserve"> likelihood of observing data given the parameters </w:t>
+      </w:r>
+      <w:r>
+        <w:rPr>
+          <w:lang w:val="el-GR" w:eastAsia="ja-JP"/>
+        </w:rPr>
+        <w:t>β</w:t>
+      </w:r>
+      <w:r>
+        <w:rPr>
+          <w:lang w:eastAsia="ja-JP"/>
+        </w:rPr>
+        <w:t xml:space="preserve"> (as in Eq</w:t>
+      </w:r>
+      <w:r>
+        <w:rPr>
+          <w:lang w:eastAsia="ja-JP"/>
+        </w:rPr>
+        <w:t>.</w:t>
+      </w:r>
+      <w:r>
+        <w:rPr>
+          <w:lang w:eastAsia="ja-JP"/>
+        </w:rPr>
+        <w:t xml:space="preserve"> 1) and </w:t>
+      </w:r>
+      <w:r>
+        <w:rPr>
+          <w:lang w:val="el-GR" w:eastAsia="ja-JP"/>
+        </w:rPr>
+        <w:t>σ</w:t>
+      </w:r>
+      <w:r>
+        <w:rPr>
+          <w:vertAlign w:val="superscript"/>
+          <w:lang w:val="el-GR" w:eastAsia="ja-JP"/>
+        </w:rPr>
+        <w:t>2</w:t>
+      </w:r>
+      <w:r>
+        <w:rPr>
+          <w:lang w:eastAsia="ja-JP"/>
+        </w:rPr>
+        <w:t xml:space="preserve"> (the variance of </w:t>
+      </w:r>
+      <w:r>
+        <w:rPr>
+          <w:lang w:val="el-GR" w:eastAsia="ja-JP"/>
+        </w:rPr>
+        <w:t>ε</w:t>
+      </w:r>
+      <w:r>
+        <w:rPr>
+          <w:lang w:eastAsia="ja-JP"/>
+        </w:rPr>
+        <w:t xml:space="preserve"> in Eq</w:t>
+      </w:r>
+      <w:r>
+        <w:rPr>
+          <w:lang w:eastAsia="ja-JP"/>
+        </w:rPr>
+        <w:t>.</w:t>
+      </w:r>
+      <w:r>
+        <w:rPr>
+          <w:lang w:eastAsia="ja-JP"/>
+        </w:rPr>
+        <w:t xml:space="preserve"> 1), can be calculated as:</w:t>
       </w:r>
     </w:p>
     <w:p>
@@ -628,364 +908,179 @@
       </w:r>
       <w:r>
         <w:rPr>
-          <w:position w:val="-42"/>
-          <w:lang w:eastAsia="ja-JP"/>
-        </w:rPr>
-        <w:object w:dxaOrig="2520" w:dyaOrig="960" w14:anchorId="2320C2D5">
-          <v:shape id="_x0000_i1046" type="#_x0000_t75" style="width:126pt;height:48pt" o:ole="">
+          <w:position w:val="-32"/>
+          <w:lang w:eastAsia="ja-JP"/>
+        </w:rPr>
+        <w:pict w14:anchorId="51706483">
+          <v:shape id="_x0000_i1030" type="#_x0000_t75" style="width:274pt;height:38pt">
+            <v:imagedata r:id="rId12" o:title=""/>
+          </v:shape>
+        </w:pict>
+      </w:r>
+      <w:r>
+        <w:rPr>
+          <w:lang w:eastAsia="ja-JP"/>
+        </w:rPr>
+        <w:t xml:space="preserve"> </w:t>
+      </w:r>
+      <w:r>
+        <w:rPr>
+          <w:lang w:eastAsia="ja-JP"/>
+        </w:rPr>
+        <w:tab/>
+        <w:t>[3]</w:t>
+      </w:r>
+    </w:p>
+    <w:p>
+      <w:pPr>
+        <w:spacing w:line="480" w:lineRule="auto"/>
+        <w:rPr>
+          <w:lang w:eastAsia="ja-JP"/>
+        </w:rPr>
+      </w:pPr>
+    </w:p>
+    <w:p>
+      <w:pPr>
+        <w:spacing w:line="480" w:lineRule="auto"/>
+      </w:pPr>
+      <w:r>
+        <w:rPr>
+          <w:lang w:eastAsia="ja-JP"/>
+        </w:rPr>
+        <w:t xml:space="preserve">where </w:t>
+      </w:r>
+      <w:r>
+        <w:rPr>
+          <w:lang w:val="el-GR" w:eastAsia="ja-JP"/>
+        </w:rPr>
+        <w:t>φ(.)</w:t>
+      </w:r>
+      <w:r>
+        <w:rPr>
+          <w:lang w:eastAsia="ja-JP"/>
+        </w:rPr>
+        <w:t xml:space="preserve"> and </w:t>
+      </w:r>
+      <w:r>
+        <w:rPr>
+          <w:lang w:val="el-GR" w:eastAsia="ja-JP"/>
+        </w:rPr>
+        <w:t>Φ</w:t>
+      </w:r>
+      <w:r>
+        <w:rPr>
+          <w:lang w:eastAsia="ja-JP"/>
+        </w:rPr>
+        <w:t>(.) are the probability and cumulative density functions of the normal distribution, respectively.</w:t>
+      </w:r>
+      <w:r>
+        <w:rPr>
+          <w:lang w:eastAsia="ja-JP"/>
+        </w:rPr>
+        <w:t xml:space="preserve"> The first term is the standard normal likelihood, and applies to observations for which an ice date was observed. The second ter</w:t>
+      </w:r>
+      <w:r>
+        <w:rPr>
+          <w:lang w:eastAsia="ja-JP"/>
+        </w:rPr>
+        <w:t xml:space="preserve">m reflects the probability of the observation being censored, and applies to no-freeze years. Given parameter values, </w:t>
+      </w:r>
+      <w:r>
+        <w:rPr>
+          <w:lang w:eastAsia="ja-JP"/>
+        </w:rPr>
+        <w:t>Eq. 3</w:t>
+      </w:r>
+      <w:r>
+        <w:rPr>
+          <w:lang w:eastAsia="ja-JP"/>
+        </w:rPr>
+        <w:t xml:space="preserve"> reflects the probabilities of observing the ice dates (y</w:t>
+      </w:r>
+      <w:r>
+        <w:rPr>
+          <w:vertAlign w:val="subscript"/>
+          <w:lang w:eastAsia="ja-JP"/>
+        </w:rPr>
+        <w:t>i</w:t>
+      </w:r>
+      <w:r>
+        <w:rPr>
+          <w:lang w:eastAsia="ja-JP"/>
+        </w:rPr>
+        <w:t xml:space="preserve">) during freeze years, as well as the probabilities that ice date was censored (unobserved) during no-freeze years. Thus, the </w:t>
+      </w:r>
+      <w:r>
+        <w:rPr>
+          <w:lang w:val="el-GR" w:eastAsia="ja-JP"/>
+        </w:rPr>
+        <w:t>β</w:t>
+      </w:r>
+      <w:r>
+        <w:rPr>
+          <w:lang w:eastAsia="ja-JP"/>
+        </w:rPr>
+        <w:t xml:space="preserve"> in the Tobit regression model indicate the effect of unit change in X on the latent variable, </w:t>
+      </w:r>
+      <w:r>
+        <w:rPr>
+          <w:position w:val="-10"/>
+        </w:rPr>
+        <w:pict w14:anchorId="75322327">
+          <v:shape id="_x0000_i1031" type="#_x0000_t75" style="width:13pt;height:18pt">
             <v:imagedata r:id="rId13" o:title=""/>
           </v:shape>
-          <o:OLEObject Type="Embed" ProgID="Equation.DSMT4" ShapeID="_x0000_i1046" DrawAspect="Content" ObjectID="_1354002713" r:id="rId14"/>
-        </w:object>
-      </w:r>
-      <w:r>
-        <w:rPr>
-          <w:lang w:eastAsia="ja-JP"/>
-        </w:rPr>
-        <w:t xml:space="preserve"> </w:t>
+        </w:pict>
+      </w:r>
+      <w:r>
+        <w:t>.</w:t>
+      </w:r>
+      <w:r>
+        <w:t xml:space="preserve"> We used Tobit regression models as implemented by the vglm() function in the R package VGAM to fit parameters in Eq. 1 to Lake Suwa data.</w:t>
       </w:r>
     </w:p>
     <w:p>
       <w:pPr>
         <w:spacing w:line="480" w:lineRule="auto"/>
-        <w:ind w:firstLine="720"/>
-        <w:rPr>
-          <w:lang w:eastAsia="ja-JP"/>
+        <w:rPr>
+          <w:i/>
         </w:rPr>
       </w:pPr>
-      <w:r>
-        <w:rPr>
-          <w:lang w:eastAsia="ja-JP"/>
-        </w:rPr>
-        <w:t>To address this censoring</w:t>
-      </w:r>
-      <w:r>
-        <w:rPr>
-          <w:lang w:eastAsia="ja-JP"/>
-        </w:rPr>
-        <w:t xml:space="preserve"> of Lake </w:t>
-      </w:r>
-      <w:proofErr w:type="spellStart"/>
-      <w:r>
-        <w:rPr>
-          <w:lang w:eastAsia="ja-JP"/>
-        </w:rPr>
-        <w:t>Suwa</w:t>
-      </w:r>
-      <w:proofErr w:type="spellEnd"/>
-      <w:r>
-        <w:rPr>
-          <w:lang w:eastAsia="ja-JP"/>
-        </w:rPr>
-        <w:t xml:space="preserve"> ice dates</w:t>
-      </w:r>
-      <w:r>
-        <w:rPr>
-          <w:lang w:eastAsia="ja-JP"/>
-        </w:rPr>
-        <w:t xml:space="preserve"> while fitting the parameters in Eq. 1, we used a </w:t>
-      </w:r>
-      <w:proofErr w:type="spellStart"/>
-      <w:r>
-        <w:rPr>
-          <w:lang w:eastAsia="ja-JP"/>
-        </w:rPr>
-        <w:t>Tobit</w:t>
-      </w:r>
-      <w:proofErr w:type="spellEnd"/>
-      <w:r>
-        <w:rPr>
-          <w:lang w:eastAsia="ja-JP"/>
-        </w:rPr>
-        <w:t xml:space="preserve"> regression model. For a </w:t>
-      </w:r>
-      <w:proofErr w:type="spellStart"/>
-      <w:r>
-        <w:rPr>
-          <w:lang w:eastAsia="ja-JP"/>
-        </w:rPr>
-        <w:t>Tobit</w:t>
-      </w:r>
-      <w:proofErr w:type="spellEnd"/>
-      <w:r>
-        <w:rPr>
-          <w:lang w:eastAsia="ja-JP"/>
-        </w:rPr>
-        <w:t xml:space="preserve"> regression model for which observations have an upper limit, the</w:t>
-      </w:r>
-      <w:r>
-        <w:rPr>
-          <w:lang w:eastAsia="ja-JP"/>
-        </w:rPr>
-        <w:t xml:space="preserve"> log</w:t>
-      </w:r>
-      <w:r>
-        <w:rPr>
-          <w:lang w:eastAsia="ja-JP"/>
-        </w:rPr>
-        <w:t xml:space="preserve"> likelihood of observing data given the parameters </w:t>
-      </w:r>
-      <w:r>
-        <w:rPr>
-          <w:lang w:val="el-GR" w:eastAsia="ja-JP"/>
-        </w:rPr>
-        <w:t>β</w:t>
-      </w:r>
-      <w:r>
-        <w:rPr>
-          <w:lang w:eastAsia="ja-JP"/>
-        </w:rPr>
-        <w:t xml:space="preserve"> (as in </w:t>
-      </w:r>
-      <w:proofErr w:type="spellStart"/>
-      <w:r>
-        <w:rPr>
-          <w:lang w:eastAsia="ja-JP"/>
-        </w:rPr>
-        <w:t>Eq</w:t>
-      </w:r>
-      <w:proofErr w:type="spellEnd"/>
-      <w:r>
-        <w:rPr>
-          <w:lang w:eastAsia="ja-JP"/>
-        </w:rPr>
-        <w:t xml:space="preserve"> 1) and </w:t>
-      </w:r>
-      <w:r>
-        <w:rPr>
-          <w:lang w:val="el-GR" w:eastAsia="ja-JP"/>
-        </w:rPr>
-        <w:t>σ</w:t>
-      </w:r>
-      <w:r>
-        <w:rPr>
-          <w:vertAlign w:val="superscript"/>
-          <w:lang w:val="el-GR" w:eastAsia="ja-JP"/>
-        </w:rPr>
-        <w:t>2</w:t>
-      </w:r>
-      <w:r>
-        <w:rPr>
-          <w:lang w:eastAsia="ja-JP"/>
-        </w:rPr>
-        <w:t xml:space="preserve"> (the variance of </w:t>
-      </w:r>
-      <w:r>
-        <w:rPr>
-          <w:lang w:val="el-GR" w:eastAsia="ja-JP"/>
-        </w:rPr>
-        <w:t>ε</w:t>
-      </w:r>
-      <w:r>
-        <w:rPr>
-          <w:lang w:eastAsia="ja-JP"/>
-        </w:rPr>
-        <w:t xml:space="preserve"> in </w:t>
-      </w:r>
-      <w:proofErr w:type="spellStart"/>
-      <w:r>
-        <w:rPr>
-          <w:lang w:eastAsia="ja-JP"/>
-        </w:rPr>
-        <w:t>Eq</w:t>
-      </w:r>
-      <w:proofErr w:type="spellEnd"/>
-      <w:r>
-        <w:rPr>
-          <w:lang w:eastAsia="ja-JP"/>
-        </w:rPr>
-        <w:t xml:space="preserve"> 1), can be calculated as:</w:t>
-      </w:r>
-    </w:p>
-    <w:p>
-      <w:pPr>
-        <w:pStyle w:val="MTDisplayEquation"/>
-        <w:rPr>
-          <w:lang w:eastAsia="ja-JP"/>
-        </w:rPr>
-      </w:pPr>
-      <w:r>
-        <w:rPr>
-          <w:lang w:eastAsia="ja-JP"/>
-        </w:rPr>
-        <w:tab/>
-      </w:r>
-      <w:r>
-        <w:rPr>
-          <w:position w:val="-32"/>
-          <w:lang w:eastAsia="ja-JP"/>
-        </w:rPr>
-        <w:object w:dxaOrig="5480" w:dyaOrig="760" w14:anchorId="51706483">
-          <v:shape id="_x0000_i1061" type="#_x0000_t75" style="width:274pt;height:38pt" o:ole="">
-            <v:imagedata r:id="rId15" o:title=""/>
-          </v:shape>
-          <o:OLEObject Type="Embed" ProgID="Equation.DSMT4" ShapeID="_x0000_i1061" DrawAspect="Content" ObjectID="_1354002714" r:id="rId16"/>
-        </w:object>
-      </w:r>
-      <w:r>
-        <w:rPr>
-          <w:lang w:eastAsia="ja-JP"/>
-        </w:rPr>
-        <w:t xml:space="preserve"> </w:t>
-      </w:r>
     </w:p>
     <w:p>
       <w:pPr>
         <w:spacing w:line="480" w:lineRule="auto"/>
         <w:rPr>
-          <w:lang w:eastAsia="ja-JP"/>
+          <w:i/>
         </w:rPr>
       </w:pPr>
+      <w:r>
+        <w:rPr>
+          <w:i/>
+        </w:rPr>
+        <w:t>Finding Breakpoint Locations</w:t>
+      </w:r>
     </w:p>
     <w:p>
       <w:pPr>
         <w:spacing w:line="480" w:lineRule="auto"/>
         <w:rPr>
-          <w:lang w:eastAsia="ja-JP"/>
+          <w:i/>
         </w:rPr>
       </w:pPr>
-      <w:proofErr w:type="gramStart"/>
-      <w:r>
-        <w:rPr>
-          <w:lang w:eastAsia="ja-JP"/>
-        </w:rPr>
-        <w:t>where</w:t>
-      </w:r>
-      <w:proofErr w:type="gramEnd"/>
-      <w:r>
-        <w:rPr>
-          <w:lang w:eastAsia="ja-JP"/>
-        </w:rPr>
-        <w:t xml:space="preserve"> </w:t>
-      </w:r>
-      <w:r>
-        <w:rPr>
-          <w:lang w:val="el-GR" w:eastAsia="ja-JP"/>
-        </w:rPr>
-        <w:t>φ(.)</w:t>
-      </w:r>
-      <w:r>
-        <w:rPr>
-          <w:lang w:eastAsia="ja-JP"/>
-        </w:rPr>
-        <w:t xml:space="preserve"> and </w:t>
-      </w:r>
-      <w:r>
-        <w:rPr>
-          <w:lang w:val="el-GR" w:eastAsia="ja-JP"/>
-        </w:rPr>
-        <w:t>Φ</w:t>
-      </w:r>
-      <w:r>
-        <w:rPr>
-          <w:lang w:eastAsia="ja-JP"/>
-        </w:rPr>
-        <w:t>(.) are the probability and cumulative density functions of the normal distribution, respectively.</w:t>
-      </w:r>
-      <w:r>
-        <w:rPr>
-          <w:lang w:eastAsia="ja-JP"/>
-        </w:rPr>
-        <w:t xml:space="preserve"> The first term is the standard normal likelihood, and applies to observations for which an ice date was observed. The second ter</w:t>
-      </w:r>
-      <w:r>
-        <w:rPr>
-          <w:lang w:eastAsia="ja-JP"/>
-        </w:rPr>
-        <w:t>m reflects the probability of the observation being censored, and applies to no-freeze years. Given parameter values, the equation reflects the probabilities of observing the ice dates (</w:t>
-      </w:r>
-      <w:proofErr w:type="spellStart"/>
-      <w:r>
-        <w:rPr>
-          <w:lang w:eastAsia="ja-JP"/>
-        </w:rPr>
-        <w:t>y</w:t>
-      </w:r>
-      <w:r>
-        <w:rPr>
-          <w:vertAlign w:val="subscript"/>
-          <w:lang w:eastAsia="ja-JP"/>
-        </w:rPr>
-        <w:t>i</w:t>
-      </w:r>
-      <w:proofErr w:type="spellEnd"/>
-      <w:r>
-        <w:rPr>
-          <w:lang w:eastAsia="ja-JP"/>
-        </w:rPr>
-        <w:t xml:space="preserve">) during freeze years, as well as the probabilities that ice date was censored (unobserved) during no-freeze years. Thus, the </w:t>
-      </w:r>
-      <w:r>
-        <w:rPr>
-          <w:lang w:val="el-GR" w:eastAsia="ja-JP"/>
-        </w:rPr>
-        <w:t>β</w:t>
-      </w:r>
-      <w:r>
-        <w:rPr>
-          <w:lang w:eastAsia="ja-JP"/>
-        </w:rPr>
-        <w:t xml:space="preserve"> in the </w:t>
-      </w:r>
-      <w:proofErr w:type="spellStart"/>
-      <w:r>
-        <w:rPr>
-          <w:lang w:eastAsia="ja-JP"/>
-        </w:rPr>
-        <w:t>Tobit</w:t>
-      </w:r>
-      <w:proofErr w:type="spellEnd"/>
-      <w:r>
-        <w:rPr>
-          <w:lang w:eastAsia="ja-JP"/>
-        </w:rPr>
-        <w:t xml:space="preserve"> regression model indicate the effect of unit change in X on the latent variable, </w:t>
-      </w:r>
-      <w:r>
-        <w:rPr>
-          <w:position w:val="-10"/>
-        </w:rPr>
-        <w:object w:dxaOrig="260" w:dyaOrig="360" w14:anchorId="75322327">
-          <v:shape id="_x0000_i1062" type="#_x0000_t75" style="width:13pt;height:18pt" o:ole="">
-            <v:imagedata r:id="rId17" o:title=""/>
-          </v:shape>
-          <o:OLEObject Type="Embed" ProgID="Equation.DSMT4" ShapeID="_x0000_i1062" DrawAspect="Content" ObjectID="_1354002715" r:id="rId18"/>
-        </w:object>
-      </w:r>
-      <w:r>
-        <w:t>.</w:t>
-      </w:r>
-      <w:r>
-        <w:t xml:space="preserve"> We used </w:t>
-      </w:r>
-      <w:proofErr w:type="spellStart"/>
-      <w:r>
-        <w:t>Tobit</w:t>
-      </w:r>
-      <w:proofErr w:type="spellEnd"/>
-      <w:r>
-        <w:t xml:space="preserve"> regression models as implemented by the </w:t>
-      </w:r>
-      <w:proofErr w:type="spellStart"/>
-      <w:proofErr w:type="gramStart"/>
-      <w:r>
-        <w:t>vglm</w:t>
-      </w:r>
-      <w:proofErr w:type="spellEnd"/>
-      <w:r>
-        <w:t>(</w:t>
-      </w:r>
-      <w:proofErr w:type="gramEnd"/>
-      <w:r>
-        <w:t xml:space="preserve">) function in the R package VGAM to fit parameters in Eq. 1 to Lake </w:t>
-      </w:r>
-      <w:proofErr w:type="spellStart"/>
-      <w:r>
-        <w:t>Suwa</w:t>
-      </w:r>
-      <w:proofErr w:type="spellEnd"/>
-      <w:r>
-        <w:t xml:space="preserve"> data.</w:t>
+    </w:p>
+    <w:p>
+      <w:pPr>
+        <w:spacing w:line="480" w:lineRule="auto"/>
+        <w:rPr>
+          <w:i/>
+        </w:rPr>
+      </w:pPr>
+      <w:r>
+        <w:rPr>
+          <w:i/>
+        </w:rPr>
+        <w:t>Model Selection</w:t>
       </w:r>
     </w:p>
     <w:p>
@@ -1024,56 +1119,64 @@
         <w:t xml:space="preserve">models </w:t>
       </w:r>
       <w:r>
-        <w:t xml:space="preserve">either by OLS (River Tornio) or by maximum likelihood of the corresponding </w:t>
-      </w:r>
-      <w:proofErr w:type="spellStart"/>
-      <w:r>
-        <w:t>Tobit</w:t>
-      </w:r>
-      <w:proofErr w:type="spellEnd"/>
-      <w:r>
-        <w:t xml:space="preserve"> regress</w:t>
-      </w:r>
-      <w:r>
-        <w:t xml:space="preserve">ion (Lake </w:t>
-      </w:r>
-      <w:proofErr w:type="spellStart"/>
-      <w:r>
-        <w:t>Suwa</w:t>
-      </w:r>
-      <w:proofErr w:type="spellEnd"/>
-      <w:r>
-        <w:t>) (Table 1).</w:t>
+        <w:t>either by OLS (Tornio) or by maximum likelihood of the corresponding Tobit regress</w:t>
+      </w:r>
+      <w:r>
+        <w:t xml:space="preserve">ion (Lake Suwa) (Table </w:t>
+      </w:r>
+      <w:r>
+        <w:t>S</w:t>
+      </w:r>
+      <w:r>
+        <w:t>1).</w:t>
+      </w:r>
+      <w:r>
+        <w:t xml:space="preserve"> For both systems, a regression model with a single breakpoint was more parsimonious than either of the models not containing breakpoints. The slight difference in AIC between the breakpoint models (two breakpoint model had slightly lower AIC only when two breakpoints were permitted to be close to each other) did not warrant further consideration of the more complicated model.</w:t>
+      </w:r>
+      <w:r>
+        <w:br w:type="page"/>
       </w:r>
     </w:p>
     <w:p>
       <w:pPr>
         <w:spacing w:line="480" w:lineRule="auto"/>
       </w:pPr>
-    </w:p>
-    <w:p>
-      <w:pPr>
-        <w:spacing w:line="480" w:lineRule="auto"/>
-      </w:pPr>
       <w:r>
         <w:rPr>
           <w:b/>
         </w:rPr>
-        <w:t>Table 1.</w:t>
-      </w:r>
-      <w:r>
-        <w:t xml:space="preserve"> AIC values of regression models relating ice date (</w:t>
+        <w:t xml:space="preserve">Table </w:t>
+      </w:r>
+      <w:r>
+        <w:rPr>
+          <w:b/>
+        </w:rPr>
+        <w:t>S</w:t>
+      </w:r>
+      <w:r>
+        <w:rPr>
+          <w:b/>
+        </w:rPr>
+        <w:t>1.</w:t>
+      </w:r>
+      <w:r>
+        <w:t xml:space="preserve"> AIC values of </w:t>
+      </w:r>
+      <w:r>
+        <w:t xml:space="preserve">fitted </w:t>
+      </w:r>
+      <w:r>
+        <w:t>regression models relating ice date (</w:t>
       </w:r>
       <w:r>
         <w:rPr>
           <w:position w:val="-10"/>
         </w:rPr>
-        <w:object w:dxaOrig="260" w:dyaOrig="360" w14:anchorId="35368426">
-          <v:shape id="_x0000_i1112" type="#_x0000_t75" style="width:13pt;height:18pt" o:ole="">
-            <v:imagedata r:id="rId19" o:title=""/>
+        <w:pict w14:anchorId="35368426">
+          <v:shape id="_x0000_i1032" type="#_x0000_t75" style="width:13pt;height:18pt">
+            <v:imagedata r:id="rId14" o:title=""/>
           </v:shape>
-          <o:OLEObject Type="Embed" ProgID="Equation.DSMT4" ShapeID="_x0000_i1112" DrawAspect="Content" ObjectID="_1354002716" r:id="rId20"/>
-        </w:object>
+        </w:pict>
       </w:r>
       <w:r>
         <w:t>) to years elapsed (x</w:t>
@@ -1086,6 +1189,9 @@
       </w:r>
       <w:r>
         <w:t>)</w:t>
+      </w:r>
+      <w:r>
+        <w:t>.</w:t>
       </w:r>
     </w:p>
     <w:tbl>
@@ -1141,13 +1247,8 @@
               <w:spacing w:line="480" w:lineRule="auto"/>
               <w:jc w:val="center"/>
             </w:pPr>
-            <w:proofErr w:type="spellStart"/>
             <w:r>
-              <w:t>Suwa</w:t>
-            </w:r>
-            <w:proofErr w:type="spellEnd"/>
-            <w:r>
-              <w:t xml:space="preserve"> AIC</w:t>
+              <w:t>Suwa AIC</w:t>
             </w:r>
           </w:p>
         </w:tc>
@@ -1168,12 +1269,11 @@
               <w:rPr>
                 <w:position w:val="-10"/>
               </w:rPr>
-              <w:object w:dxaOrig="1680" w:dyaOrig="360" w14:anchorId="2C76F703">
-                <v:shape id="_x0000_i1072" type="#_x0000_t75" style="width:84pt;height:18pt" o:ole="">
-                  <v:imagedata r:id="rId21" o:title=""/>
+              <w:pict w14:anchorId="2C76F703">
+                <v:shape id="_x0000_i1033" type="#_x0000_t75" style="width:84pt;height:18pt">
+                  <v:imagedata r:id="rId15" o:title=""/>
                 </v:shape>
-                <o:OLEObject Type="Embed" ProgID="Equation.DSMT4" ShapeID="_x0000_i1072" DrawAspect="Content" ObjectID="_1354002717" r:id="rId22"/>
-              </w:object>
+              </w:pict>
             </w:r>
             <w:r>
               <w:t xml:space="preserve"> </w:t>
@@ -1225,12 +1325,11 @@
               <w:rPr>
                 <w:position w:val="-14"/>
               </w:rPr>
-              <w:object w:dxaOrig="2360" w:dyaOrig="400" w14:anchorId="1BB97A72">
-                <v:shape id="_x0000_i1079" type="#_x0000_t75" style="width:118pt;height:20pt" o:ole="">
-                  <v:imagedata r:id="rId23" o:title=""/>
+              <w:pict w14:anchorId="1BB97A72">
+                <v:shape id="_x0000_i1034" type="#_x0000_t75" style="width:118pt;height:20pt">
+                  <v:imagedata r:id="rId16" o:title=""/>
                 </v:shape>
-                <o:OLEObject Type="Embed" ProgID="Equation.DSMT4" ShapeID="_x0000_i1079" DrawAspect="Content" ObjectID="_1354002718" r:id="rId24"/>
-              </w:object>
+              </w:pict>
             </w:r>
             <w:r>
               <w:t xml:space="preserve"> </w:t>
@@ -1282,12 +1381,11 @@
               <w:rPr>
                 <w:position w:val="-10"/>
               </w:rPr>
-              <w:object w:dxaOrig="3520" w:dyaOrig="360" w14:anchorId="5325AC0F">
-                <v:shape id="_x0000_i1082" type="#_x0000_t75" style="width:176pt;height:18pt" o:ole="">
-                  <v:imagedata r:id="rId25" o:title=""/>
+              <w:pict w14:anchorId="5325AC0F">
+                <v:shape id="_x0000_i1035" type="#_x0000_t75" style="width:176pt;height:18pt">
+                  <v:imagedata r:id="rId17" o:title=""/>
                 </v:shape>
-                <o:OLEObject Type="Embed" ProgID="Equation.DSMT4" ShapeID="_x0000_i1082" DrawAspect="Content" ObjectID="_1354002719" r:id="rId26"/>
-              </w:object>
+              </w:pict>
             </w:r>
             <w:r>
               <w:t xml:space="preserve"> </w:t>
@@ -1339,12 +1437,11 @@
               <w:rPr>
                 <w:position w:val="-10"/>
               </w:rPr>
-              <w:object w:dxaOrig="5380" w:dyaOrig="360" w14:anchorId="00AF3FBB">
-                <v:shape id="_x0000_i1087" type="#_x0000_t75" style="width:269pt;height:18pt" o:ole="">
-                  <v:imagedata r:id="rId27" o:title=""/>
+              <w:pict w14:anchorId="00AF3FBB">
+                <v:shape id="_x0000_i1036" type="#_x0000_t75" style="width:269pt;height:18pt">
+                  <v:imagedata r:id="rId18" o:title=""/>
                 </v:shape>
-                <o:OLEObject Type="Embed" ProgID="Equation.DSMT4" ShapeID="_x0000_i1087" DrawAspect="Content" ObjectID="_1354002720" r:id="rId28"/>
-              </w:object>
+              </w:pict>
             </w:r>
             <w:r>
               <w:t xml:space="preserve"> </w:t>
@@ -1435,44 +1532,9 @@
       <w:r>
         <w:t>Breakpoints restricted to being at least 50 years apart; if restricted to 25 years, AIC = 3510.898.</w:t>
       </w:r>
-    </w:p>
-    <w:p>
-      <w:pPr>
-        <w:spacing w:line="480" w:lineRule="auto"/>
-        <w:ind w:firstLine="720"/>
-      </w:pPr>
-      <w:r>
-        <w:t xml:space="preserve">For both systems, a regression model with a single breakpoint was more parsimonious </w:t>
-      </w:r>
-      <w:proofErr w:type="gramStart"/>
-      <w:r>
-        <w:t>than</w:t>
-      </w:r>
-      <w:proofErr w:type="gramEnd"/>
-      <w:r>
-        <w:t xml:space="preserve"> either of the models not containing breakpoints. </w:t>
-      </w:r>
-      <w:r>
-        <w:t>The slight difference in AIC between the breakpoint models did not warrant further consideratio</w:t>
-      </w:r>
-      <w:r>
-        <w:t>n of the more complicated model.</w:t>
-      </w:r>
-    </w:p>
-    <w:p>
-      <w:pPr>
-        <w:spacing w:line="480" w:lineRule="auto"/>
-      </w:pPr>
-    </w:p>
-    <w:p>
       <w:r>
         <w:br w:type="page"/>
       </w:r>
-    </w:p>
-    <w:p>
-      <w:pPr>
-        <w:spacing w:line="480" w:lineRule="auto"/>
-      </w:pPr>
     </w:p>
     <w:p>
       <w:pPr>
@@ -1500,7 +1562,7 @@
                     </pic:cNvPicPr>
                   </pic:nvPicPr>
                   <pic:blipFill>
-                    <a:blip r:embed="rId29">
+                    <a:blip r:embed="rId19">
                       <a:extLst>
                         <a:ext uri="{28A0092B-C50C-407E-A947-70E740481C1C}">
                           <a14:useLocalDpi xmlns:a14="http://schemas.microsoft.com/office/drawing/2010/main" val="0"/>
@@ -1543,33 +1605,68 @@
         <w:t>Figure S1.</w:t>
       </w:r>
       <w:r>
-        <w:t xml:space="preserve"> Changes in AIC of </w:t>
-      </w:r>
-      <w:proofErr w:type="gramStart"/>
-      <w:r>
-        <w:t>two breakpoint</w:t>
-      </w:r>
-      <w:proofErr w:type="gramEnd"/>
-      <w:r>
-        <w:t xml:space="preserve"> model relative to the one breakpoint model (Table S1) corresponding to year of first and second breakpoint.</w:t>
-      </w:r>
-    </w:p>
-    <w:p>
+        <w:t xml:space="preserve"> </w:t>
+      </w:r>
+      <w:r>
+        <w:t>Relative probabilities of two versus one breakpoint in the Tornio time series. Colors indicate change</w:t>
+      </w:r>
+      <w:r>
+        <w:t xml:space="preserve"> in AIC </w:t>
+      </w:r>
+      <w:r>
+        <w:t>for the</w:t>
+      </w:r>
+      <w:r>
+        <w:t xml:space="preserve"> two breakpoint model relative to the one breakpoint model (Table S1) </w:t>
+      </w:r>
+      <w:r>
+        <w:t xml:space="preserve">for all combinations of first and second breakpoint years in the two breakpoint model. Sloped lines indicate boundaries where the first and second breakpoints are separated by the indicated period of time. Note that when at least 25 years separates breakpoints, the one breakpoint model is </w:t>
+      </w:r>
+      <w:r>
+        <w:t>always more parsimonious than the two breakpoint model (Table S1).</w:t>
+      </w:r>
       <w:r>
         <w:br w:type="page"/>
       </w:r>
-      <w:bookmarkStart w:id="0" w:name="_GoBack"/>
-      <w:bookmarkEnd w:id="0"/>
+    </w:p>
+    <w:p>
+      <w:pPr>
+        <w:spacing w:line="480" w:lineRule="auto"/>
+        <w:rPr>
+          <w:b/>
+        </w:rPr>
+      </w:pPr>
+      <w:r>
+        <w:rPr>
+          <w:b/>
+        </w:rPr>
+        <w:t>Supplement: Detailed explanation of driver analysis</w:t>
+      </w:r>
+    </w:p>
+    <w:p>
+      <w:pPr>
+        <w:spacing w:line="480" w:lineRule="auto"/>
+        <w:ind w:firstLine="720"/>
+      </w:pPr>
+      <w:r>
+        <w:t xml:space="preserve">Results from our breakpoint analysis suggest that both systems experienced abrupt shifts </w:t>
+      </w:r>
+      <w:r>
+        <w:t>in the long-</w:t>
+      </w:r>
+      <w:r>
+        <w:t xml:space="preserve">term ice trends. Despite </w:t>
+      </w:r>
+      <w:r>
+        <w:t>the geographical distance separating these time series of river ice breakup and lake ice formation, breakpoints were identified at relatively similar points in time (1807 in Lake Suwa, 1867 in Tornio). Thus, the abrupt change in ice date trend is unlikely to be driven solely by system-specific forcings.</w:t>
+      </w:r>
     </w:p>
     <w:p>
       <w:pPr>
         <w:spacing w:line="480" w:lineRule="auto"/>
       </w:pPr>
       <w:r>
-        <w:rPr>
-          <w:b/>
-        </w:rPr>
-        <w:t>Changing drivers</w:t>
+        <w:t>Models</w:t>
       </w:r>
     </w:p>
     <w:p>
@@ -1577,23 +1674,12 @@
         <w:spacing w:line="480" w:lineRule="auto"/>
       </w:pPr>
       <w:r>
-        <w:t>Models</w:t>
-      </w:r>
-    </w:p>
-    <w:p>
-      <w:pPr>
-        <w:spacing w:line="480" w:lineRule="auto"/>
-      </w:pPr>
-      <w:proofErr w:type="gramStart"/>
-      <w:r>
-        <w:t>p</w:t>
-      </w:r>
-      <w:proofErr w:type="gramEnd"/>
-      <w:r>
-        <w:t>-values and bootstrapping</w:t>
+        <w:t>p-values and bootstrapping</w:t>
       </w:r>
     </w:p>
     <w:sectPr>
+      <w:footerReference w:type="even" r:id="rId20"/>
+      <w:footerReference w:type="default" r:id="rId21"/>
       <w:pgSz w:w="12240" w:h="15840"/>
       <w:pgMar w:top="1440" w:right="1440" w:bottom="1440" w:left="1440" w:header="720" w:footer="720" w:gutter="0"/>
       <w:lnNumType w:countBy="1" w:restart="continuous"/>
@@ -1602,6 +1688,133 @@
     </w:sectPr>
   </w:body>
 </w:document>
+</file>
+
+<file path=word/endnotes.xml><?xml version="1.0" encoding="utf-8"?>
+<w:endnotes xmlns:wpc="http://schemas.microsoft.com/office/word/2010/wordprocessingCanvas" xmlns:mo="http://schemas.microsoft.com/office/mac/office/2008/main" xmlns:mc="http://schemas.openxmlformats.org/markup-compatibility/2006" xmlns:mv="urn:schemas-microsoft-com:mac:vml" xmlns:o="urn:schemas-microsoft-com:office:office" xmlns:r="http://schemas.openxmlformats.org/officeDocument/2006/relationships" xmlns:m="http://schemas.openxmlformats.org/officeDocument/2006/math" xmlns:v="urn:schemas-microsoft-com:vml" xmlns:wp14="http://schemas.microsoft.com/office/word/2010/wordprocessingDrawing" xmlns:wp="http://schemas.openxmlformats.org/drawingml/2006/wordprocessingDrawing" xmlns:w10="urn:schemas-microsoft-com:office:word" xmlns:w="http://schemas.openxmlformats.org/wordprocessingml/2006/main" xmlns:w14="http://schemas.microsoft.com/office/word/2010/wordml" xmlns:wpg="http://schemas.microsoft.com/office/word/2010/wordprocessingGroup" xmlns:wpi="http://schemas.microsoft.com/office/word/2010/wordprocessingInk" xmlns:wne="http://schemas.microsoft.com/office/word/2006/wordml" xmlns:wps="http://schemas.microsoft.com/office/word/2010/wordprocessingShape" mc:Ignorable="w14 wp14">
+  <w:endnote w:type="separator" w:id="-1">
+    <w:p>
+      <w:r>
+        <w:separator/>
+      </w:r>
+    </w:p>
+  </w:endnote>
+  <w:endnote w:type="continuationSeparator" w:id="0">
+    <w:p>
+      <w:r>
+        <w:continuationSeparator/>
+      </w:r>
+    </w:p>
+  </w:endnote>
+</w:endnotes>
+</file>
+
+<file path=word/footer1.xml><?xml version="1.0" encoding="utf-8"?>
+<w:ftr xmlns:wpc="http://schemas.microsoft.com/office/word/2010/wordprocessingCanvas" xmlns:mo="http://schemas.microsoft.com/office/mac/office/2008/main" xmlns:mc="http://schemas.openxmlformats.org/markup-compatibility/2006" xmlns:mv="urn:schemas-microsoft-com:mac:vml" xmlns:o="urn:schemas-microsoft-com:office:office" xmlns:r="http://schemas.openxmlformats.org/officeDocument/2006/relationships" xmlns:m="http://schemas.openxmlformats.org/officeDocument/2006/math" xmlns:v="urn:schemas-microsoft-com:vml" xmlns:wp14="http://schemas.microsoft.com/office/word/2010/wordprocessingDrawing" xmlns:wp="http://schemas.openxmlformats.org/drawingml/2006/wordprocessingDrawing" xmlns:w10="urn:schemas-microsoft-com:office:word" xmlns:w="http://schemas.openxmlformats.org/wordprocessingml/2006/main" xmlns:w14="http://schemas.microsoft.com/office/word/2010/wordml" xmlns:wpg="http://schemas.microsoft.com/office/word/2010/wordprocessingGroup" xmlns:wpi="http://schemas.microsoft.com/office/word/2010/wordprocessingInk" xmlns:wne="http://schemas.microsoft.com/office/word/2006/wordml" xmlns:wps="http://schemas.microsoft.com/office/word/2010/wordprocessingShape" mc:Ignorable="w14 wp14">
+  <w:p>
+    <w:pPr>
+      <w:pStyle w:val="Footer"/>
+      <w:framePr w:wrap="around" w:vAnchor="text" w:hAnchor="margin" w:xAlign="right" w:y="1"/>
+      <w:rPr>
+        <w:rStyle w:val="PageNumber"/>
+      </w:rPr>
+    </w:pPr>
+    <w:r>
+      <w:rPr>
+        <w:rStyle w:val="PageNumber"/>
+      </w:rPr>
+      <w:fldChar w:fldCharType="begin"/>
+    </w:r>
+    <w:r>
+      <w:rPr>
+        <w:rStyle w:val="PageNumber"/>
+      </w:rPr>
+      <w:instrText xml:space="preserve">PAGE  </w:instrText>
+    </w:r>
+    <w:r>
+      <w:rPr>
+        <w:rStyle w:val="PageNumber"/>
+      </w:rPr>
+      <w:fldChar w:fldCharType="end"/>
+    </w:r>
+  </w:p>
+  <w:p>
+    <w:pPr>
+      <w:pStyle w:val="Footer"/>
+      <w:ind w:right="360"/>
+    </w:pPr>
+  </w:p>
+</w:ftr>
+</file>
+
+<file path=word/footer2.xml><?xml version="1.0" encoding="utf-8"?>
+<w:ftr xmlns:wpc="http://schemas.microsoft.com/office/word/2010/wordprocessingCanvas" xmlns:mo="http://schemas.microsoft.com/office/mac/office/2008/main" xmlns:mc="http://schemas.openxmlformats.org/markup-compatibility/2006" xmlns:mv="urn:schemas-microsoft-com:mac:vml" xmlns:o="urn:schemas-microsoft-com:office:office" xmlns:r="http://schemas.openxmlformats.org/officeDocument/2006/relationships" xmlns:m="http://schemas.openxmlformats.org/officeDocument/2006/math" xmlns:v="urn:schemas-microsoft-com:vml" xmlns:wp14="http://schemas.microsoft.com/office/word/2010/wordprocessingDrawing" xmlns:wp="http://schemas.openxmlformats.org/drawingml/2006/wordprocessingDrawing" xmlns:w10="urn:schemas-microsoft-com:office:word" xmlns:w="http://schemas.openxmlformats.org/wordprocessingml/2006/main" xmlns:w14="http://schemas.microsoft.com/office/word/2010/wordml" xmlns:wpg="http://schemas.microsoft.com/office/word/2010/wordprocessingGroup" xmlns:wpi="http://schemas.microsoft.com/office/word/2010/wordprocessingInk" xmlns:wne="http://schemas.microsoft.com/office/word/2006/wordml" xmlns:wps="http://schemas.microsoft.com/office/word/2010/wordprocessingShape" mc:Ignorable="w14 wp14">
+  <w:p>
+    <w:pPr>
+      <w:pStyle w:val="Footer"/>
+      <w:framePr w:wrap="around" w:vAnchor="text" w:hAnchor="margin" w:xAlign="right" w:y="1"/>
+      <w:rPr>
+        <w:rStyle w:val="PageNumber"/>
+      </w:rPr>
+    </w:pPr>
+    <w:r>
+      <w:rPr>
+        <w:rStyle w:val="PageNumber"/>
+      </w:rPr>
+      <w:fldChar w:fldCharType="begin"/>
+    </w:r>
+    <w:r>
+      <w:rPr>
+        <w:rStyle w:val="PageNumber"/>
+      </w:rPr>
+      <w:instrText xml:space="preserve">PAGE  </w:instrText>
+    </w:r>
+    <w:r>
+      <w:rPr>
+        <w:rStyle w:val="PageNumber"/>
+      </w:rPr>
+      <w:fldChar w:fldCharType="separate"/>
+    </w:r>
+    <w:r>
+      <w:rPr>
+        <w:rStyle w:val="PageNumber"/>
+        <w:noProof/>
+      </w:rPr>
+      <w:t>1</w:t>
+    </w:r>
+    <w:r>
+      <w:rPr>
+        <w:rStyle w:val="PageNumber"/>
+      </w:rPr>
+      <w:fldChar w:fldCharType="end"/>
+    </w:r>
+  </w:p>
+  <w:p>
+    <w:pPr>
+      <w:pStyle w:val="Footer"/>
+      <w:ind w:right="360"/>
+    </w:pPr>
+  </w:p>
+</w:ftr>
+</file>
+
+<file path=word/footnotes.xml><?xml version="1.0" encoding="utf-8"?>
+<w:footnotes xmlns:wpc="http://schemas.microsoft.com/office/word/2010/wordprocessingCanvas" xmlns:mo="http://schemas.microsoft.com/office/mac/office/2008/main" xmlns:mc="http://schemas.openxmlformats.org/markup-compatibility/2006" xmlns:mv="urn:schemas-microsoft-com:mac:vml" xmlns:o="urn:schemas-microsoft-com:office:office" xmlns:r="http://schemas.openxmlformats.org/officeDocument/2006/relationships" xmlns:m="http://schemas.openxmlformats.org/officeDocument/2006/math" xmlns:v="urn:schemas-microsoft-com:vml" xmlns:wp14="http://schemas.microsoft.com/office/word/2010/wordprocessingDrawing" xmlns:wp="http://schemas.openxmlformats.org/drawingml/2006/wordprocessingDrawing" xmlns:w10="urn:schemas-microsoft-com:office:word" xmlns:w="http://schemas.openxmlformats.org/wordprocessingml/2006/main" xmlns:w14="http://schemas.microsoft.com/office/word/2010/wordml" xmlns:wpg="http://schemas.microsoft.com/office/word/2010/wordprocessingGroup" xmlns:wpi="http://schemas.microsoft.com/office/word/2010/wordprocessingInk" xmlns:wne="http://schemas.microsoft.com/office/word/2006/wordml" xmlns:wps="http://schemas.microsoft.com/office/word/2010/wordprocessingShape" mc:Ignorable="w14 wp14">
+  <w:footnote w:type="separator" w:id="-1">
+    <w:p>
+      <w:r>
+        <w:separator/>
+      </w:r>
+    </w:p>
+  </w:footnote>
+  <w:footnote w:type="continuationSeparator" w:id="0">
+    <w:p>
+      <w:r>
+        <w:continuationSeparator/>
+      </w:r>
+    </w:p>
+  </w:footnote>
+</w:footnotes>
 </file>
 
 <file path=word/styles.xml><?xml version="1.0" encoding="utf-8"?>
@@ -1926,6 +2139,35 @@
         <w:right w:w="108" w:type="dxa"/>
       </w:tblCellMar>
     </w:tblPr>
+  </w:style>
+  <w:style w:type="paragraph" w:styleId="Footer">
+    <w:name w:val="footer"/>
+    <w:basedOn w:val="Normal"/>
+    <w:link w:val="FooterChar"/>
+    <w:uiPriority w:val="99"/>
+    <w:unhideWhenUsed/>
+    <w:rsid w:val="00ED7050"/>
+    <w:pPr>
+      <w:tabs>
+        <w:tab w:val="center" w:pos="4320"/>
+        <w:tab w:val="right" w:pos="8640"/>
+      </w:tabs>
+    </w:pPr>
+  </w:style>
+  <w:style w:type="character" w:customStyle="1" w:styleId="FooterChar">
+    <w:name w:val="Footer Char"/>
+    <w:basedOn w:val="DefaultParagraphFont"/>
+    <w:link w:val="Footer"/>
+    <w:uiPriority w:val="99"/>
+    <w:rsid w:val="00ED7050"/>
+  </w:style>
+  <w:style w:type="character" w:styleId="PageNumber">
+    <w:name w:val="page number"/>
+    <w:basedOn w:val="DefaultParagraphFont"/>
+    <w:uiPriority w:val="99"/>
+    <w:semiHidden/>
+    <w:unhideWhenUsed/>
+    <w:rsid w:val="00ED7050"/>
   </w:style>
 </w:styles>
 </file>
@@ -2252,6 +2494,35 @@
         <w:right w:w="108" w:type="dxa"/>
       </w:tblCellMar>
     </w:tblPr>
+  </w:style>
+  <w:style w:type="paragraph" w:styleId="Footer">
+    <w:name w:val="footer"/>
+    <w:basedOn w:val="Normal"/>
+    <w:link w:val="FooterChar"/>
+    <w:uiPriority w:val="99"/>
+    <w:unhideWhenUsed/>
+    <w:rsid w:val="00ED7050"/>
+    <w:pPr>
+      <w:tabs>
+        <w:tab w:val="center" w:pos="4320"/>
+        <w:tab w:val="right" w:pos="8640"/>
+      </w:tabs>
+    </w:pPr>
+  </w:style>
+  <w:style w:type="character" w:customStyle="1" w:styleId="FooterChar">
+    <w:name w:val="Footer Char"/>
+    <w:basedOn w:val="DefaultParagraphFont"/>
+    <w:link w:val="Footer"/>
+    <w:uiPriority w:val="99"/>
+    <w:rsid w:val="00ED7050"/>
+  </w:style>
+  <w:style w:type="character" w:styleId="PageNumber">
+    <w:name w:val="page number"/>
+    <w:basedOn w:val="DefaultParagraphFont"/>
+    <w:uiPriority w:val="99"/>
+    <w:semiHidden/>
+    <w:unhideWhenUsed/>
+    <w:rsid w:val="00ED7050"/>
   </w:style>
 </w:styles>
 </file>

</xml_diff>